<commit_message>
Mostly changes to translations. Also translated the marathon rules and added some changes to the rules in English.
</commit_message>
<xml_diff>
--- a/bg/sports/rules/marathon.docx
+++ b/bg/sports/rules/marathon.docx
@@ -25,6 +25,7 @@
           <w:i/>
           <w:sz w:val="36"/>
           <w:szCs w:val="36"/>
+          <w:lang w:val="bg-BG"/>
         </w:rPr>
       </w:pPr>
       <w:r>
@@ -34,9 +35,23 @@
           <w:i/>
           <w:sz w:val="36"/>
           <w:szCs w:val="36"/>
+          <w:lang w:val="bg-BG"/>
         </w:rPr>
-        <w:t>Sport Disciplines Conduct, Rules and Regulations</w:t>
+        <w:t xml:space="preserve">Правила и регулации за събития на АУБ </w:t>
       </w:r>
+      <w:proofErr w:type="spellStart"/>
+      <w:r>
+        <w:rPr>
+          <w:rFonts w:ascii="Times New Roman" w:hAnsi="Times New Roman"/>
+          <w:b/>
+          <w:i/>
+          <w:sz w:val="36"/>
+          <w:szCs w:val="36"/>
+          <w:lang w:val="bg-BG"/>
+        </w:rPr>
+        <w:t>Олимпикс</w:t>
+      </w:r>
+      <w:proofErr w:type="spellEnd"/>
     </w:p>
     <w:p>
       <w:pPr>
@@ -45,30 +60,52 @@
         <w:rPr>
           <w:rFonts w:ascii="Times New Roman" w:hAnsi="Times New Roman"/>
           <w:b/>
+          <w:i/>
           <w:sz w:val="36"/>
           <w:szCs w:val="36"/>
+          <w:lang w:val="bg-BG"/>
+        </w:rPr>
+      </w:pPr>
+    </w:p>
+    <w:p>
+      <w:pPr>
+        <w:pStyle w:val="ListParagraph"/>
+        <w:spacing w:after="0"/>
+        <w:ind w:left="0"/>
+        <w:jc w:val="center"/>
+        <w:rPr>
+          <w:rFonts w:ascii="Times New Roman" w:hAnsi="Times New Roman"/>
+          <w:color w:val="FF6600"/>
+          <w:sz w:val="32"/>
+          <w:szCs w:val="32"/>
+          <w:u w:val="single"/>
+          <w:lang w:val="bg-BG"/>
         </w:rPr>
       </w:pPr>
       <w:r>
         <w:rPr>
           <w:rFonts w:ascii="Times New Roman" w:hAnsi="Times New Roman"/>
-          <w:b/>
-          <w:sz w:val="36"/>
-          <w:szCs w:val="36"/>
+          <w:color w:val="FF6600"/>
+          <w:sz w:val="32"/>
+          <w:szCs w:val="32"/>
+          <w:u w:val="single"/>
+          <w:lang w:val="bg-BG"/>
         </w:rPr>
-        <w:t>AUBG Olympics</w:t>
+        <w:t xml:space="preserve">Маратон </w:t>
       </w:r>
-    </w:p>
-    <w:p>
-      <w:pPr>
-        <w:spacing w:after="0" w:line="240" w:lineRule="auto"/>
+      <w:proofErr w:type="spellStart"/>
+      <w:r>
         <w:rPr>
           <w:rFonts w:ascii="Times New Roman" w:hAnsi="Times New Roman"/>
-          <w:b/>
-          <w:sz w:val="36"/>
-          <w:szCs w:val="36"/>
+          <w:color w:val="FF6600"/>
+          <w:sz w:val="32"/>
+          <w:szCs w:val="32"/>
+          <w:u w:val="single"/>
+          <w:lang w:val="bg-BG"/>
         </w:rPr>
-      </w:pPr>
+        <w:t>Бачиново</w:t>
+      </w:r>
+      <w:proofErr w:type="spellEnd"/>
     </w:p>
     <w:p>
       <w:pPr>
@@ -80,50 +117,16 @@
           <w:rFonts w:ascii="Times New Roman" w:hAnsi="Times New Roman"/>
           <w:sz w:val="26"/>
           <w:szCs w:val="26"/>
+          <w:lang w:val="bg-BG"/>
         </w:rPr>
       </w:pPr>
-      <w:r>
-        <w:rPr>
-          <w:rFonts w:ascii="Times New Roman" w:hAnsi="Times New Roman"/>
-          <w:color w:val="FF6600"/>
-          <w:sz w:val="32"/>
-          <w:szCs w:val="32"/>
-          <w:u w:val="single"/>
-        </w:rPr>
-        <w:t xml:space="preserve">The </w:t>
-      </w:r>
-      <w:r>
-        <w:rPr>
-          <w:rFonts w:ascii="Times New Roman" w:hAnsi="Times New Roman"/>
-          <w:color w:val="FF6600"/>
-          <w:sz w:val="32"/>
-          <w:szCs w:val="32"/>
-          <w:u w:val="single"/>
-        </w:rPr>
-        <w:t>Bachinovo Marathon</w:t>
-      </w:r>
+      <w:bookmarkStart w:id="0" w:name="_GoBack"/>
+      <w:bookmarkEnd w:id="0"/>
     </w:p>
     <w:p>
       <w:pPr>
-        <w:pStyle w:val="ListParagraph"/>
         <w:spacing w:after="0"/>
-        <w:ind w:left="0"/>
-        <w:jc w:val="both"/>
-        <w:rPr>
-          <w:rFonts w:ascii="Times New Roman" w:hAnsi="Times New Roman"/>
-          <w:sz w:val="26"/>
-          <w:szCs w:val="26"/>
-        </w:rPr>
-      </w:pPr>
-    </w:p>
-    <w:p>
-      <w:pPr>
-        <w:pStyle w:val="ListParagraph"/>
-        <w:numPr>
-          <w:ilvl w:val="0"/>
-          <w:numId w:val="59"/>
-        </w:numPr>
-        <w:spacing w:after="0"/>
+        <w:ind w:left="360"/>
         <w:jc w:val="both"/>
         <w:rPr>
           <w:rFonts w:ascii="Times New Roman" w:hAnsi="Times New Roman"/>
@@ -138,17 +141,9 @@
           <w:b/>
           <w:sz w:val="28"/>
           <w:szCs w:val="28"/>
+          <w:lang w:val="bg-BG"/>
         </w:rPr>
-        <w:t xml:space="preserve">THE </w:t>
-      </w:r>
-      <w:r>
-        <w:rPr>
-          <w:rFonts w:ascii="Times New Roman" w:hAnsi="Times New Roman"/>
-          <w:b/>
-          <w:sz w:val="28"/>
-          <w:szCs w:val="28"/>
-        </w:rPr>
-        <w:t>ROUTE</w:t>
+        <w:t>Маршрут</w:t>
       </w:r>
       <w:r>
         <w:rPr>
@@ -163,25 +158,13 @@
     <w:p>
       <w:pPr>
         <w:pStyle w:val="ListParagraph"/>
-        <w:spacing w:after="0"/>
-        <w:ind w:left="0"/>
-        <w:jc w:val="both"/>
-        <w:rPr>
-          <w:rFonts w:ascii="Times New Roman" w:hAnsi="Times New Roman"/>
-          <w:sz w:val="26"/>
-          <w:szCs w:val="26"/>
-        </w:rPr>
-      </w:pPr>
-    </w:p>
-    <w:p>
-      <w:pPr>
-        <w:pStyle w:val="ListParagraph"/>
         <w:spacing w:after="0" w:line="360" w:lineRule="auto"/>
         <w:ind w:left="0" w:firstLine="360"/>
         <w:rPr>
           <w:rFonts w:ascii="Times New Roman" w:hAnsi="Times New Roman"/>
           <w:sz w:val="26"/>
           <w:szCs w:val="26"/>
+          <w:lang w:val="bg-BG"/>
         </w:rPr>
       </w:pPr>
       <w:r>
@@ -189,64 +172,47 @@
           <w:rFonts w:ascii="Times New Roman" w:hAnsi="Times New Roman"/>
           <w:sz w:val="26"/>
           <w:szCs w:val="26"/>
+          <w:lang w:val="bg-BG"/>
         </w:rPr>
-        <w:t xml:space="preserve">The predetermined route starts </w:t>
+        <w:t xml:space="preserve">Трасето започва от ресторант „Шери“, разположен на пешеходната алея към парк </w:t>
+      </w:r>
+      <w:proofErr w:type="spellStart"/>
+      <w:r>
+        <w:rPr>
+          <w:rFonts w:ascii="Times New Roman" w:hAnsi="Times New Roman"/>
+          <w:sz w:val="26"/>
+          <w:szCs w:val="26"/>
+          <w:lang w:val="bg-BG"/>
+        </w:rPr>
+        <w:t>Бачиново</w:t>
+      </w:r>
+      <w:proofErr w:type="spellEnd"/>
+      <w:r>
+        <w:rPr>
+          <w:rFonts w:ascii="Times New Roman" w:hAnsi="Times New Roman"/>
+          <w:sz w:val="26"/>
+          <w:szCs w:val="26"/>
+          <w:lang w:val="bg-BG"/>
+        </w:rPr>
+        <w:t>. Трасето минава по продължението на алеята, прави обратен завой на дървения мо</w:t>
       </w:r>
       <w:r>
         <w:rPr>
           <w:rFonts w:ascii="Times New Roman" w:hAnsi="Times New Roman"/>
           <w:sz w:val="26"/>
           <w:szCs w:val="26"/>
+          <w:lang w:val="bg-BG"/>
         </w:rPr>
-        <w:t>in front of AUBG Main Building at 9:30 am reaching the lake</w:t>
+        <w:t>ст преди езерото в края на пешеходната алея</w:t>
       </w:r>
       <w:r>
         <w:rPr>
           <w:rFonts w:ascii="Times New Roman" w:hAnsi="Times New Roman"/>
           <w:sz w:val="26"/>
           <w:szCs w:val="26"/>
+          <w:lang w:val="bg-BG"/>
         </w:rPr>
-        <w:t xml:space="preserve"> located in “Bachinovo Park”</w:t>
-      </w:r>
-      <w:r>
-        <w:rPr>
-          <w:rFonts w:ascii="Times New Roman" w:hAnsi="Times New Roman"/>
-          <w:sz w:val="26"/>
-          <w:szCs w:val="26"/>
-        </w:rPr>
-        <w:t xml:space="preserve"> and finishes</w:t>
-      </w:r>
-      <w:r>
-        <w:rPr>
-          <w:rFonts w:ascii="Times New Roman" w:hAnsi="Times New Roman"/>
-          <w:sz w:val="26"/>
-          <w:szCs w:val="26"/>
-        </w:rPr>
-        <w:t xml:space="preserve"> after a lap around the lake is made and crossing the finish line at the beginning of the lake</w:t>
-      </w:r>
-      <w:r>
-        <w:rPr>
-          <w:rFonts w:ascii="Times New Roman" w:hAnsi="Times New Roman"/>
-          <w:sz w:val="26"/>
-          <w:szCs w:val="26"/>
-        </w:rPr>
-        <w:t>.</w:t>
-      </w:r>
-      <w:r>
-        <w:rPr>
-          <w:rFonts w:ascii="Times New Roman" w:hAnsi="Times New Roman"/>
-          <w:sz w:val="26"/>
-          <w:szCs w:val="26"/>
-        </w:rPr>
-        <w:t xml:space="preserve"> (Total of 3.5</w:t>
-      </w:r>
-      <w:r>
-        <w:rPr>
-          <w:rFonts w:ascii="Times New Roman" w:hAnsi="Times New Roman"/>
-          <w:sz w:val="26"/>
-          <w:szCs w:val="26"/>
-        </w:rPr>
-        <w:t xml:space="preserve"> Kilometers)</w:t>
+        <w:t>, и се връща обратно в началната точка, където се намира и финалът.</w:t>
       </w:r>
     </w:p>
     <w:p>
@@ -269,8 +235,8 @@
         </w:rPr>
         <w:drawing>
           <wp:inline distT="0" distB="0" distL="0" distR="0">
-            <wp:extent cx="5972810" cy="3068955"/>
-            <wp:effectExtent l="0" t="0" r="8890" b="0"/>
+            <wp:extent cx="5781675" cy="3068320"/>
+            <wp:effectExtent l="0" t="0" r="9525" b="0"/>
             <wp:docPr id="4" name="Picture 4"/>
             <wp:cNvGraphicFramePr>
               <a:graphicFrameLocks xmlns:a="http://schemas.openxmlformats.org/drawingml/2006/main" noChangeAspect="1"/>
@@ -297,7 +263,7 @@
                   <pic:spPr>
                     <a:xfrm>
                       <a:off x="0" y="0"/>
-                      <a:ext cx="5972810" cy="3068955"/>
+                      <a:ext cx="5804737" cy="3080559"/>
                     </a:xfrm>
                     <a:prstGeom prst="rect">
                       <a:avLst/>
@@ -319,8 +285,19 @@
           <w:rFonts w:ascii="Times New Roman" w:hAnsi="Times New Roman"/>
           <w:sz w:val="26"/>
           <w:szCs w:val="26"/>
+          <w:lang w:val="bg-BG"/>
         </w:rPr>
       </w:pPr>
+      <w:r>
+        <w:rPr>
+          <w:rFonts w:ascii="Times New Roman" w:hAnsi="Times New Roman"/>
+          <w:b/>
+          <w:sz w:val="26"/>
+          <w:szCs w:val="26"/>
+          <w:lang w:val="bg-BG"/>
+        </w:rPr>
+        <w:t>Старт/Финиш</w:t>
+      </w:r>
       <w:r>
         <w:rPr>
           <w:rFonts w:ascii="Times New Roman" w:hAnsi="Times New Roman"/>
@@ -328,7 +305,7 @@
           <w:sz w:val="26"/>
           <w:szCs w:val="26"/>
         </w:rPr>
-        <w:t>Starting Point:</w:t>
+        <w:t>:</w:t>
       </w:r>
       <w:r>
         <w:rPr>
@@ -343,60 +320,29 @@
           <w:rFonts w:ascii="Times New Roman" w:hAnsi="Times New Roman"/>
           <w:sz w:val="26"/>
           <w:szCs w:val="26"/>
+          <w:lang w:val="bg-BG"/>
         </w:rPr>
-        <w:tab/>
-      </w:r>
-      <w:r>
-        <w:rPr>
-          <w:rFonts w:ascii="Times New Roman" w:hAnsi="Times New Roman"/>
-          <w:sz w:val="26"/>
-          <w:szCs w:val="26"/>
-        </w:rPr>
-        <w:t>42.027120, 23.108365</w:t>
+        <w:t>42.02627, 23.10759</w:t>
       </w:r>
     </w:p>
     <w:p>
       <w:pPr>
-        <w:pStyle w:val="ListParagraph"/>
-        <w:spacing w:after="0" w:line="360" w:lineRule="auto"/>
-        <w:ind w:left="0" w:firstLine="360"/>
-        <w:rPr>
-          <w:rFonts w:ascii="Times New Roman" w:hAnsi="Times New Roman"/>
-          <w:sz w:val="26"/>
-          <w:szCs w:val="26"/>
-        </w:rPr>
-      </w:pPr>
-      <w:r>
+        <w:spacing w:after="0"/>
+        <w:ind w:left="360"/>
+        <w:jc w:val="both"/>
         <w:rPr>
           <w:rFonts w:ascii="Times New Roman" w:hAnsi="Times New Roman"/>
           <w:b/>
-          <w:sz w:val="26"/>
-          <w:szCs w:val="26"/>
+          <w:sz w:val="28"/>
+          <w:szCs w:val="28"/>
+          <w:lang w:val="bg-BG"/>
         </w:rPr>
-        <w:t xml:space="preserve">Finish Point: </w:t>
-      </w:r>
-      <w:r>
-        <w:rPr>
-          <w:rFonts w:ascii="Times New Roman" w:hAnsi="Times New Roman"/>
-          <w:b/>
-          <w:sz w:val="26"/>
-          <w:szCs w:val="26"/>
-        </w:rPr>
-        <w:tab/>
-      </w:r>
-      <w:r>
-        <w:rPr>
-          <w:rFonts w:ascii="Times New Roman" w:hAnsi="Times New Roman"/>
-          <w:sz w:val="26"/>
-          <w:szCs w:val="26"/>
-        </w:rPr>
-        <w:t>42.034882, 23.127270</w:t>
-      </w:r>
+      </w:pPr>
     </w:p>
     <w:p>
       <w:pPr>
-        <w:pStyle w:val="ListParagraph"/>
         <w:spacing w:after="0"/>
+        <w:ind w:left="360"/>
         <w:jc w:val="both"/>
         <w:rPr>
           <w:rFonts w:ascii="Times New Roman" w:hAnsi="Times New Roman"/>
@@ -405,31 +351,15 @@
           <w:szCs w:val="28"/>
         </w:rPr>
       </w:pPr>
-    </w:p>
-    <w:p>
-      <w:pPr>
-        <w:pStyle w:val="ListParagraph"/>
-        <w:numPr>
-          <w:ilvl w:val="0"/>
-          <w:numId w:val="59"/>
-        </w:numPr>
-        <w:spacing w:after="0"/>
-        <w:jc w:val="both"/>
-        <w:rPr>
-          <w:rFonts w:ascii="Times New Roman" w:hAnsi="Times New Roman"/>
-          <w:b/>
-          <w:sz w:val="28"/>
-          <w:szCs w:val="28"/>
-        </w:rPr>
-      </w:pPr>
       <w:r>
         <w:rPr>
           <w:rFonts w:ascii="Times New Roman" w:hAnsi="Times New Roman"/>
           <w:b/>
           <w:sz w:val="28"/>
           <w:szCs w:val="28"/>
+          <w:lang w:val="bg-BG"/>
         </w:rPr>
-        <w:t>RULES</w:t>
+        <w:t>Правила</w:t>
       </w:r>
       <w:r>
         <w:rPr>
@@ -460,8 +390,135 @@
           <w:rFonts w:ascii="Times New Roman" w:hAnsi="Times New Roman"/>
           <w:sz w:val="26"/>
           <w:szCs w:val="26"/>
+          <w:lang w:val="bg-BG"/>
         </w:rPr>
-        <w:t>There will be a male and female division.</w:t>
+        <w:t>Организаторите предоставят три дивизии:</w:t>
+      </w:r>
+    </w:p>
+    <w:p>
+      <w:pPr>
+        <w:pStyle w:val="ListParagraph"/>
+        <w:numPr>
+          <w:ilvl w:val="1"/>
+          <w:numId w:val="68"/>
+        </w:numPr>
+        <w:spacing w:after="0" w:line="360" w:lineRule="auto"/>
+        <w:rPr>
+          <w:rFonts w:ascii="Times New Roman" w:hAnsi="Times New Roman"/>
+          <w:sz w:val="26"/>
+          <w:szCs w:val="26"/>
+        </w:rPr>
+      </w:pPr>
+      <w:r>
+        <w:rPr>
+          <w:rFonts w:ascii="Times New Roman" w:hAnsi="Times New Roman"/>
+          <w:sz w:val="26"/>
+          <w:szCs w:val="26"/>
+          <w:lang w:val="bg-BG"/>
+        </w:rPr>
+        <w:t>Мъже (със състезателен характер</w:t>
+      </w:r>
+      <w:r>
+        <w:rPr>
+          <w:rFonts w:ascii="Times New Roman" w:hAnsi="Times New Roman"/>
+          <w:sz w:val="26"/>
+          <w:szCs w:val="26"/>
+          <w:lang w:val="bg-BG"/>
+        </w:rPr>
+        <w:t>, приблизителна дължина: 4.5 км</w:t>
+      </w:r>
+      <w:r>
+        <w:rPr>
+          <w:rFonts w:ascii="Times New Roman" w:hAnsi="Times New Roman"/>
+          <w:sz w:val="26"/>
+          <w:szCs w:val="26"/>
+          <w:lang w:val="bg-BG"/>
+        </w:rPr>
+        <w:t>)</w:t>
+      </w:r>
+    </w:p>
+    <w:p>
+      <w:pPr>
+        <w:pStyle w:val="ListParagraph"/>
+        <w:numPr>
+          <w:ilvl w:val="1"/>
+          <w:numId w:val="68"/>
+        </w:numPr>
+        <w:spacing w:after="0" w:line="360" w:lineRule="auto"/>
+        <w:rPr>
+          <w:rFonts w:ascii="Times New Roman" w:hAnsi="Times New Roman"/>
+          <w:sz w:val="26"/>
+          <w:szCs w:val="26"/>
+        </w:rPr>
+      </w:pPr>
+      <w:r>
+        <w:rPr>
+          <w:rFonts w:ascii="Times New Roman" w:hAnsi="Times New Roman"/>
+          <w:sz w:val="26"/>
+          <w:szCs w:val="26"/>
+          <w:lang w:val="bg-BG"/>
+        </w:rPr>
+        <w:t>Жени (със състезателен характер</w:t>
+      </w:r>
+      <w:r>
+        <w:rPr>
+          <w:rFonts w:ascii="Times New Roman" w:hAnsi="Times New Roman"/>
+          <w:sz w:val="26"/>
+          <w:szCs w:val="26"/>
+          <w:lang w:val="bg-BG"/>
+        </w:rPr>
+        <w:t>, приблизителна дължина: 4.5 км</w:t>
+      </w:r>
+      <w:r>
+        <w:rPr>
+          <w:rFonts w:ascii="Times New Roman" w:hAnsi="Times New Roman"/>
+          <w:sz w:val="26"/>
+          <w:szCs w:val="26"/>
+          <w:lang w:val="bg-BG"/>
+        </w:rPr>
+        <w:t>)</w:t>
+      </w:r>
+    </w:p>
+    <w:p>
+      <w:pPr>
+        <w:pStyle w:val="ListParagraph"/>
+        <w:numPr>
+          <w:ilvl w:val="1"/>
+          <w:numId w:val="68"/>
+        </w:numPr>
+        <w:spacing w:after="0" w:line="360" w:lineRule="auto"/>
+        <w:rPr>
+          <w:rFonts w:ascii="Times New Roman" w:hAnsi="Times New Roman"/>
+          <w:sz w:val="26"/>
+          <w:szCs w:val="26"/>
+        </w:rPr>
+      </w:pPr>
+      <w:r>
+        <w:rPr>
+          <w:rFonts w:ascii="Times New Roman" w:hAnsi="Times New Roman"/>
+          <w:sz w:val="26"/>
+          <w:szCs w:val="26"/>
+          <w:lang w:val="bg-BG"/>
+        </w:rPr>
+        <w:t>Деца (с несъстезателен характер</w:t>
+      </w:r>
+      <w:r>
+        <w:rPr>
+          <w:rFonts w:ascii="Times New Roman" w:hAnsi="Times New Roman"/>
+          <w:sz w:val="26"/>
+          <w:szCs w:val="26"/>
+          <w:lang w:val="bg-BG"/>
+        </w:rPr>
+        <w:t>, приблизителна дължина: 1км</w:t>
+      </w:r>
+      <w:r>
+        <w:rPr>
+          <w:rFonts w:ascii="Times New Roman" w:hAnsi="Times New Roman"/>
+          <w:sz w:val="26"/>
+          <w:szCs w:val="26"/>
+          <w:lang w:val="bg-BG"/>
+        </w:rPr>
+        <w:t>)</w:t>
       </w:r>
     </w:p>
     <w:p>
@@ -483,9 +540,10 @@
           <w:rFonts w:ascii="Times New Roman" w:hAnsi="Times New Roman"/>
           <w:sz w:val="26"/>
           <w:szCs w:val="26"/>
+          <w:lang w:val="bg-BG"/>
         </w:rPr>
         <w:lastRenderedPageBreak/>
-        <w:t>Participants will be placed in 1-st; 2-nd and 3-rd place based on division and time result.</w:t>
+        <w:t>За победители се считат завършилите с трите най-бързи времена в съответната дивизия със състезателен характер.</w:t>
       </w:r>
     </w:p>
     <w:p>
@@ -507,8 +565,9 @@
           <w:rFonts w:ascii="Times New Roman" w:hAnsi="Times New Roman"/>
           <w:sz w:val="26"/>
           <w:szCs w:val="26"/>
+          <w:lang w:val="bg-BG"/>
         </w:rPr>
-        <w:t>There will be only one attempt per person.</w:t>
+        <w:t>Всеки участник има право само на един опит да завърши трасето.</w:t>
       </w:r>
     </w:p>
     <w:p>
@@ -530,48 +589,9 @@
           <w:rFonts w:ascii="Times New Roman" w:hAnsi="Times New Roman"/>
           <w:sz w:val="26"/>
           <w:szCs w:val="26"/>
+          <w:lang w:val="bg-BG"/>
         </w:rPr>
-        <w:t xml:space="preserve">Participants are required to wear numbered </w:t>
-      </w:r>
-      <w:r>
-        <w:rPr>
-          <w:rFonts w:ascii="Times New Roman" w:hAnsi="Times New Roman"/>
-          <w:sz w:val="26"/>
-          <w:szCs w:val="26"/>
-        </w:rPr>
-        <w:t>stickers</w:t>
-      </w:r>
-      <w:r>
-        <w:rPr>
-          <w:rFonts w:ascii="Times New Roman" w:hAnsi="Times New Roman"/>
-          <w:sz w:val="26"/>
-          <w:szCs w:val="26"/>
-        </w:rPr>
-        <w:t xml:space="preserve"> </w:t>
-      </w:r>
-      <w:r>
-        <w:rPr>
-          <w:rFonts w:ascii="Times New Roman" w:hAnsi="Times New Roman"/>
-          <w:sz w:val="26"/>
-          <w:szCs w:val="26"/>
-        </w:rPr>
-        <w:t xml:space="preserve">on the front of their body </w:t>
-      </w:r>
-      <w:r>
-        <w:rPr>
-          <w:rFonts w:ascii="Times New Roman" w:hAnsi="Times New Roman"/>
-          <w:sz w:val="26"/>
-          <w:szCs w:val="26"/>
-        </w:rPr>
-        <w:t>to identify themselves at the finish line</w:t>
-      </w:r>
-      <w:r>
-        <w:rPr>
-          <w:rFonts w:ascii="Times New Roman" w:hAnsi="Times New Roman"/>
-          <w:sz w:val="26"/>
-          <w:szCs w:val="26"/>
-        </w:rPr>
-        <w:t xml:space="preserve"> (provided by the Olympics crew)</w:t>
+        <w:t>Участниците са задължени да носят предоставения им стикер с номер на отпред на фланелката си</w:t>
       </w:r>
       <w:r>
         <w:rPr>
@@ -601,8 +621,9 @@
           <w:rFonts w:ascii="Times New Roman" w:hAnsi="Times New Roman"/>
           <w:sz w:val="26"/>
           <w:szCs w:val="26"/>
+          <w:lang w:val="bg-BG"/>
         </w:rPr>
-        <w:t xml:space="preserve">Participants will start in pairs at the mark of </w:t>
+        <w:t>Участниците ще бъдат пускани в малки групи през интервал от 30 секунди</w:t>
       </w:r>
       <w:r>
         <w:rPr>
@@ -610,39 +631,7 @@
           <w:sz w:val="26"/>
           <w:szCs w:val="26"/>
         </w:rPr>
-        <w:t>an</w:t>
-      </w:r>
-      <w:r>
-        <w:rPr>
-          <w:rFonts w:ascii="Times New Roman" w:hAnsi="Times New Roman"/>
-          <w:sz w:val="26"/>
-          <w:szCs w:val="26"/>
-        </w:rPr>
-        <w:t xml:space="preserve"> Olympics crew member</w:t>
-      </w:r>
-      <w:r>
-        <w:rPr>
-          <w:rFonts w:ascii="Times New Roman" w:hAnsi="Times New Roman"/>
-          <w:sz w:val="26"/>
-          <w:szCs w:val="26"/>
-        </w:rPr>
-        <w:t xml:space="preserve">. There will be a 30 second interval between </w:t>
-      </w:r>
-      <w:r>
-        <w:rPr>
-          <w:rFonts w:ascii="Times New Roman" w:hAnsi="Times New Roman"/>
-          <w:sz w:val="26"/>
-          <w:szCs w:val="26"/>
-        </w:rPr>
-        <w:t>each pair</w:t>
-      </w:r>
-      <w:r>
-        <w:rPr>
-          <w:rFonts w:ascii="Times New Roman" w:hAnsi="Times New Roman"/>
-          <w:sz w:val="26"/>
-          <w:szCs w:val="26"/>
-        </w:rPr>
-        <w:t xml:space="preserve"> of participants.</w:t>
+        <w:t>.</w:t>
       </w:r>
     </w:p>
     <w:p>
@@ -664,8 +653,9 @@
           <w:rFonts w:ascii="Times New Roman" w:hAnsi="Times New Roman"/>
           <w:sz w:val="26"/>
           <w:szCs w:val="26"/>
+          <w:lang w:val="bg-BG"/>
         </w:rPr>
-        <w:t xml:space="preserve">Each </w:t>
+        <w:t>Времето за завършване на трасето на всеки участник се изчислява като се вземе разликата между времето му на тръгване и времето му на пристигане</w:t>
       </w:r>
       <w:r>
         <w:rPr>
@@ -673,55 +663,7 @@
           <w:sz w:val="26"/>
           <w:szCs w:val="26"/>
         </w:rPr>
-        <w:t>participant</w:t>
-      </w:r>
-      <w:r>
-        <w:rPr>
-          <w:rFonts w:ascii="Times New Roman" w:hAnsi="Times New Roman"/>
-          <w:sz w:val="26"/>
-          <w:szCs w:val="26"/>
-        </w:rPr>
-        <w:t xml:space="preserve"> will be timed base</w:t>
-      </w:r>
-      <w:r>
-        <w:rPr>
-          <w:rFonts w:ascii="Times New Roman" w:hAnsi="Times New Roman"/>
-          <w:sz w:val="26"/>
-          <w:szCs w:val="26"/>
-        </w:rPr>
-        <w:t xml:space="preserve">d on the difference between </w:t>
-      </w:r>
-      <w:r>
-        <w:rPr>
-          <w:rFonts w:ascii="Times New Roman" w:hAnsi="Times New Roman"/>
-          <w:sz w:val="26"/>
-          <w:szCs w:val="26"/>
-        </w:rPr>
-        <w:t xml:space="preserve">his/her </w:t>
-      </w:r>
-      <w:r>
-        <w:rPr>
-          <w:rFonts w:ascii="Times New Roman" w:hAnsi="Times New Roman"/>
-          <w:sz w:val="26"/>
-          <w:szCs w:val="26"/>
-        </w:rPr>
-        <w:t>starting and finish</w:t>
-      </w:r>
-      <w:r>
-        <w:rPr>
-          <w:rFonts w:ascii="Times New Roman" w:hAnsi="Times New Roman"/>
-          <w:sz w:val="26"/>
-          <w:szCs w:val="26"/>
-        </w:rPr>
-        <w:t>ing</w:t>
-      </w:r>
-      <w:r>
-        <w:rPr>
-          <w:rFonts w:ascii="Times New Roman" w:hAnsi="Times New Roman"/>
-          <w:sz w:val="26"/>
-          <w:szCs w:val="26"/>
-        </w:rPr>
-        <w:t xml:space="preserve"> time.</w:t>
+        <w:t>.</w:t>
       </w:r>
     </w:p>
     <w:p>
@@ -743,24 +685,9 @@
           <w:rFonts w:ascii="Times New Roman" w:hAnsi="Times New Roman"/>
           <w:sz w:val="26"/>
           <w:szCs w:val="26"/>
+          <w:lang w:val="bg-BG"/>
         </w:rPr>
-        <w:t xml:space="preserve">Every participant MUST stay on the predetermined route. Any </w:t>
-      </w:r>
-      <w:r>
-        <w:rPr>
-          <w:rFonts w:ascii="Times New Roman" w:hAnsi="Times New Roman"/>
-          <w:sz w:val="26"/>
-          <w:szCs w:val="26"/>
-        </w:rPr>
-        <w:t>violation of this rule</w:t>
-      </w:r>
-      <w:r>
-        <w:rPr>
-          <w:rFonts w:ascii="Times New Roman" w:hAnsi="Times New Roman"/>
-          <w:sz w:val="26"/>
-          <w:szCs w:val="26"/>
-        </w:rPr>
-        <w:t xml:space="preserve"> will result in disqualification.</w:t>
+        <w:t>Всеки участник в дивизия със състезателен характер е задължен да се придържа към определения маршрут. Всяко нарушение подлежи на дисквалификация.</w:t>
       </w:r>
     </w:p>
     <w:p>
@@ -782,8 +709,17 @@
           <w:rFonts w:ascii="Times New Roman" w:hAnsi="Times New Roman"/>
           <w:sz w:val="26"/>
           <w:szCs w:val="26"/>
+          <w:lang w:val="bg-BG"/>
         </w:rPr>
-        <w:t>There will be an Olympics representative on checkpoint areas along the route in case a participant feels the need for medical attention or tries to deviate from the predetermined route.</w:t>
+        <w:t>Подсигуряват се контролни пунктове по трасето, на които състезателите могат да получат вода или да поискат лекарска помощ. На тези пунктове се извършва и контрол над участниците за придържане към определения маршрут</w:t>
+      </w:r>
+      <w:r>
+        <w:rPr>
+          <w:rFonts w:ascii="Times New Roman" w:hAnsi="Times New Roman"/>
+          <w:sz w:val="26"/>
+          <w:szCs w:val="26"/>
+        </w:rPr>
+        <w:t>.</w:t>
       </w:r>
     </w:p>
     <w:p>
@@ -807,12 +743,8 @@
     </w:p>
     <w:p>
       <w:pPr>
-        <w:pStyle w:val="ListParagraph"/>
-        <w:numPr>
-          <w:ilvl w:val="0"/>
-          <w:numId w:val="67"/>
-        </w:numPr>
         <w:spacing w:after="0"/>
+        <w:ind w:left="360"/>
         <w:jc w:val="both"/>
         <w:rPr>
           <w:rFonts w:ascii="Times New Roman" w:hAnsi="Times New Roman"/>
@@ -827,8 +759,142 @@
           <w:b/>
           <w:sz w:val="28"/>
           <w:szCs w:val="28"/>
+          <w:lang w:val="bg-BG"/>
         </w:rPr>
-        <w:t>RULE ENFORCEMENT:</w:t>
+        <w:t>Налагане на правилата</w:t>
+      </w:r>
+      <w:r>
+        <w:rPr>
+          <w:rFonts w:ascii="Times New Roman" w:hAnsi="Times New Roman"/>
+          <w:b/>
+          <w:sz w:val="28"/>
+          <w:szCs w:val="28"/>
+        </w:rPr>
+        <w:t>:</w:t>
+      </w:r>
+    </w:p>
+    <w:p>
+      <w:pPr>
+        <w:pStyle w:val="ListParagraph"/>
+        <w:numPr>
+          <w:ilvl w:val="0"/>
+          <w:numId w:val="65"/>
+        </w:numPr>
+        <w:spacing w:after="0" w:line="360" w:lineRule="auto"/>
+        <w:ind w:left="1440"/>
+        <w:rPr>
+          <w:rFonts w:ascii="Times New Roman" w:hAnsi="Times New Roman"/>
+          <w:b/>
+          <w:sz w:val="26"/>
+          <w:szCs w:val="26"/>
+        </w:rPr>
+      </w:pPr>
+      <w:r>
+        <w:rPr>
+          <w:rFonts w:ascii="Times New Roman" w:hAnsi="Times New Roman"/>
+          <w:sz w:val="26"/>
+          <w:szCs w:val="26"/>
+          <w:lang w:val="bg-BG"/>
+        </w:rPr>
+        <w:t xml:space="preserve">Не се разрешава оспорване на решенията на представителите на клуб АУБ </w:t>
+      </w:r>
+      <w:proofErr w:type="spellStart"/>
+      <w:r>
+        <w:rPr>
+          <w:rFonts w:ascii="Times New Roman" w:hAnsi="Times New Roman"/>
+          <w:sz w:val="26"/>
+          <w:szCs w:val="26"/>
+          <w:lang w:val="bg-BG"/>
+        </w:rPr>
+        <w:t>Олимпикс</w:t>
+      </w:r>
+      <w:proofErr w:type="spellEnd"/>
+      <w:r>
+        <w:rPr>
+          <w:rFonts w:ascii="Times New Roman" w:hAnsi="Times New Roman"/>
+          <w:sz w:val="26"/>
+          <w:szCs w:val="26"/>
+          <w:lang w:val="bg-BG"/>
+        </w:rPr>
+        <w:t xml:space="preserve"> на мястото на събитието</w:t>
+      </w:r>
+      <w:r>
+        <w:rPr>
+          <w:rFonts w:ascii="Times New Roman" w:hAnsi="Times New Roman"/>
+          <w:sz w:val="26"/>
+          <w:szCs w:val="26"/>
+        </w:rPr>
+        <w:t>.</w:t>
+      </w:r>
+    </w:p>
+    <w:p>
+      <w:pPr>
+        <w:pStyle w:val="ListParagraph"/>
+        <w:numPr>
+          <w:ilvl w:val="0"/>
+          <w:numId w:val="65"/>
+        </w:numPr>
+        <w:spacing w:after="0" w:line="360" w:lineRule="auto"/>
+        <w:ind w:left="1440"/>
+        <w:rPr>
+          <w:rFonts w:ascii="Times New Roman" w:hAnsi="Times New Roman"/>
+          <w:sz w:val="26"/>
+          <w:szCs w:val="26"/>
+        </w:rPr>
+      </w:pPr>
+      <w:r>
+        <w:rPr>
+          <w:rFonts w:ascii="Times New Roman" w:hAnsi="Times New Roman"/>
+          <w:sz w:val="26"/>
+          <w:szCs w:val="26"/>
+          <w:lang w:val="bg-BG"/>
+        </w:rPr>
+        <w:t>От участниците се изисква да бъдат на старта между 9:30 и 10:00 часа в деня на маратона 22.04.2017 за предварително записване и потвърждаване на участието. Записването продължава най-късно до 10 минути след началото на съответната дивизия</w:t>
+      </w:r>
+      <w:r>
+        <w:rPr>
+          <w:rFonts w:ascii="Times New Roman" w:hAnsi="Times New Roman"/>
+          <w:sz w:val="26"/>
+          <w:szCs w:val="26"/>
+        </w:rPr>
+        <w:t>.</w:t>
+      </w:r>
+    </w:p>
+    <w:p>
+      <w:pPr>
+        <w:pStyle w:val="ListParagraph"/>
+        <w:spacing w:after="0" w:line="360" w:lineRule="auto"/>
+        <w:ind w:left="1440"/>
+        <w:jc w:val="both"/>
+        <w:rPr>
+          <w:rFonts w:ascii="Times New Roman" w:hAnsi="Times New Roman"/>
+          <w:sz w:val="26"/>
+          <w:szCs w:val="26"/>
+        </w:rPr>
+      </w:pPr>
+    </w:p>
+    <w:p>
+      <w:pPr>
+        <w:spacing w:after="0"/>
+        <w:ind w:left="360"/>
+        <w:jc w:val="both"/>
+        <w:rPr>
+          <w:rFonts w:ascii="Times New Roman" w:hAnsi="Times New Roman"/>
+          <w:b/>
+          <w:sz w:val="28"/>
+          <w:szCs w:val="28"/>
+          <w:lang w:val="bg-BG"/>
+        </w:rPr>
+      </w:pPr>
+      <w:r>
+        <w:rPr>
+          <w:rFonts w:ascii="Times New Roman" w:hAnsi="Times New Roman"/>
+          <w:b/>
+          <w:sz w:val="28"/>
+          <w:szCs w:val="28"/>
+          <w:lang w:val="bg-BG"/>
+        </w:rPr>
+        <w:t>Награждаване:</w:t>
       </w:r>
     </w:p>
     <w:p>
@@ -844,17 +910,39 @@
         <w:rPr>
           <w:rFonts w:ascii="Times New Roman" w:hAnsi="Times New Roman"/>
           <w:b/>
-          <w:sz w:val="26"/>
-          <w:szCs w:val="26"/>
+          <w:sz w:val="28"/>
+          <w:szCs w:val="28"/>
+          <w:lang w:val="bg-BG"/>
         </w:rPr>
       </w:pPr>
       <w:r>
         <w:rPr>
           <w:rFonts w:ascii="Times New Roman" w:hAnsi="Times New Roman"/>
-          <w:sz w:val="26"/>
-          <w:szCs w:val="26"/>
+          <w:sz w:val="28"/>
+          <w:szCs w:val="28"/>
+          <w:lang w:val="bg-BG"/>
         </w:rPr>
-        <w:t>The decisions of the crew members at the location are final.</w:t>
+        <w:t xml:space="preserve">Победителите се обявяват от организаторите на АУБ </w:t>
+      </w:r>
+      <w:proofErr w:type="spellStart"/>
+      <w:r>
+        <w:rPr>
+          <w:rFonts w:ascii="Times New Roman" w:hAnsi="Times New Roman"/>
+          <w:sz w:val="28"/>
+          <w:szCs w:val="28"/>
+          <w:lang w:val="bg-BG"/>
+        </w:rPr>
+        <w:t>Олимпикс</w:t>
+      </w:r>
+      <w:proofErr w:type="spellEnd"/>
+      <w:r>
+        <w:rPr>
+          <w:rFonts w:ascii="Times New Roman" w:hAnsi="Times New Roman"/>
+          <w:sz w:val="28"/>
+          <w:szCs w:val="28"/>
+          <w:lang w:val="bg-BG"/>
+        </w:rPr>
+        <w:t xml:space="preserve"> след завършване на събитието.</w:t>
       </w:r>
     </w:p>
     <w:p>
@@ -869,71 +957,71 @@
         <w:jc w:val="both"/>
         <w:rPr>
           <w:rFonts w:ascii="Times New Roman" w:hAnsi="Times New Roman"/>
-          <w:sz w:val="26"/>
-          <w:szCs w:val="26"/>
+          <w:b/>
+          <w:sz w:val="28"/>
+          <w:szCs w:val="28"/>
+          <w:lang w:val="bg-BG"/>
         </w:rPr>
       </w:pPr>
       <w:r>
         <w:rPr>
           <w:rFonts w:ascii="Times New Roman" w:hAnsi="Times New Roman"/>
-          <w:sz w:val="26"/>
-          <w:szCs w:val="26"/>
+          <w:sz w:val="28"/>
+          <w:szCs w:val="28"/>
+          <w:lang w:val="bg-BG"/>
         </w:rPr>
-        <w:t xml:space="preserve">Participants need to be there between 9 and 9:30 to check-in. On the spot sign ups can be done in the first </w:t>
+        <w:lastRenderedPageBreak/>
+        <w:t>Първите три места във всяка дивизия със състезателен характер получават символична награда в деня на събитието.</w:t>
+      </w:r>
+    </w:p>
+    <w:p>
+      <w:pPr>
+        <w:pStyle w:val="ListParagraph"/>
+        <w:numPr>
+          <w:ilvl w:val="0"/>
+          <w:numId w:val="65"/>
+        </w:numPr>
+        <w:spacing w:after="0" w:line="360" w:lineRule="auto"/>
+        <w:ind w:left="1440"/>
+        <w:jc w:val="both"/>
+        <w:rPr>
+          <w:rFonts w:ascii="Times New Roman" w:hAnsi="Times New Roman"/>
+          <w:b/>
+          <w:sz w:val="28"/>
+          <w:szCs w:val="28"/>
+          <w:lang w:val="bg-BG"/>
+        </w:rPr>
+      </w:pPr>
+      <w:r>
+        <w:rPr>
+          <w:rFonts w:ascii="Times New Roman" w:hAnsi="Times New Roman"/>
+          <w:sz w:val="28"/>
+          <w:szCs w:val="28"/>
+          <w:lang w:val="bg-BG"/>
+        </w:rPr>
+        <w:t xml:space="preserve">Всеки участник автоматично участва в томбола за награда предоставена от </w:t>
       </w:r>
       <w:r>
         <w:rPr>
           <w:rFonts w:ascii="Times New Roman" w:hAnsi="Times New Roman"/>
-          <w:sz w:val="26"/>
-          <w:szCs w:val="26"/>
+          <w:sz w:val="28"/>
+          <w:szCs w:val="28"/>
         </w:rPr>
-        <w:t>1</w:t>
+        <w:t>Decathlon</w:t>
       </w:r>
       <w:r>
         <w:rPr>
           <w:rFonts w:ascii="Times New Roman" w:hAnsi="Times New Roman"/>
-          <w:sz w:val="26"/>
-          <w:szCs w:val="26"/>
+          <w:sz w:val="28"/>
+          <w:szCs w:val="28"/>
+          <w:lang w:val="bg-BG"/>
         </w:rPr>
-        <w:t>0</w:t>
-      </w:r>
-      <w:bookmarkStart w:id="0" w:name="_GoBack"/>
-      <w:bookmarkEnd w:id="0"/>
-      <w:r>
-        <w:rPr>
-          <w:rFonts w:ascii="Times New Roman" w:hAnsi="Times New Roman"/>
-          <w:sz w:val="26"/>
-          <w:szCs w:val="26"/>
-        </w:rPr>
-        <w:t xml:space="preserve"> minutes </w:t>
-      </w:r>
-      <w:r>
-        <w:rPr>
-          <w:rFonts w:ascii="Times New Roman" w:hAnsi="Times New Roman"/>
-          <w:sz w:val="26"/>
-          <w:szCs w:val="26"/>
-        </w:rPr>
-        <w:t>after the marathon has begun.</w:t>
+        <w:t xml:space="preserve"> със своя стартов номер. </w:t>
       </w:r>
     </w:p>
-    <w:p>
-      <w:pPr>
-        <w:spacing w:after="0" w:line="360" w:lineRule="auto"/>
-        <w:jc w:val="center"/>
-        <w:rPr>
-          <w:rFonts w:ascii="Times New Roman" w:hAnsi="Times New Roman"/>
-          <w:sz w:val="26"/>
-          <w:szCs w:val="26"/>
-        </w:rPr>
-      </w:pPr>
-    </w:p>
     <w:sectPr>
-      <w:headerReference w:type="even" r:id="rId9"/>
-      <w:headerReference w:type="default" r:id="rId10"/>
-      <w:footerReference w:type="even" r:id="rId11"/>
-      <w:footerReference w:type="default" r:id="rId12"/>
-      <w:headerReference w:type="first" r:id="rId13"/>
-      <w:footerReference w:type="first" r:id="rId14"/>
+      <w:headerReference w:type="default" r:id="rId9"/>
+      <w:footerReference w:type="default" r:id="rId10"/>
       <w:pgSz w:w="12240" w:h="15840"/>
       <w:pgMar w:top="1417" w:right="1417" w:bottom="1417" w:left="1417" w:header="576" w:footer="144" w:gutter="0"/>
       <w:cols w:space="720"/>
@@ -972,35 +1060,54 @@
 <w:ftr xmlns:wpc="http://schemas.microsoft.com/office/word/2010/wordprocessingCanvas" xmlns:mc="http://schemas.openxmlformats.org/markup-compatibility/2006" xmlns:o="urn:schemas-microsoft-com:office:office" xmlns:r="http://schemas.openxmlformats.org/officeDocument/2006/relationships" xmlns:m="http://schemas.openxmlformats.org/officeDocument/2006/math" xmlns:v="urn:schemas-microsoft-com:vml" xmlns:wp14="http://schemas.microsoft.com/office/word/2010/wordprocessingDrawing" xmlns:wp="http://schemas.openxmlformats.org/drawingml/2006/wordprocessingDrawing" xmlns:w10="urn:schemas-microsoft-com:office:word" xmlns:w="http://schemas.openxmlformats.org/wordprocessingml/2006/main" xmlns:w14="http://schemas.microsoft.com/office/word/2010/wordml" xmlns:w15="http://schemas.microsoft.com/office/word/2012/wordml" xmlns:wpg="http://schemas.microsoft.com/office/word/2010/wordprocessingGroup" xmlns:wpi="http://schemas.microsoft.com/office/word/2010/wordprocessingInk" xmlns:wne="http://schemas.microsoft.com/office/word/2006/wordml" xmlns:wps="http://schemas.microsoft.com/office/word/2010/wordprocessingShape" mc:Ignorable="w14 w15 wp14">
   <w:p>
     <w:pPr>
-      <w:pStyle w:val="Footer"/>
-    </w:pPr>
-  </w:p>
-</w:ftr>
-</file>
-
-<file path=word/footer2.xml><?xml version="1.0" encoding="utf-8"?>
-<w:ftr xmlns:wpc="http://schemas.microsoft.com/office/word/2010/wordprocessingCanvas" xmlns:mc="http://schemas.openxmlformats.org/markup-compatibility/2006" xmlns:o="urn:schemas-microsoft-com:office:office" xmlns:r="http://schemas.openxmlformats.org/officeDocument/2006/relationships" xmlns:m="http://schemas.openxmlformats.org/officeDocument/2006/math" xmlns:v="urn:schemas-microsoft-com:vml" xmlns:wp14="http://schemas.microsoft.com/office/word/2010/wordprocessingDrawing" xmlns:wp="http://schemas.openxmlformats.org/drawingml/2006/wordprocessingDrawing" xmlns:w10="urn:schemas-microsoft-com:office:word" xmlns:w="http://schemas.openxmlformats.org/wordprocessingml/2006/main" xmlns:w14="http://schemas.microsoft.com/office/word/2010/wordml" xmlns:w15="http://schemas.microsoft.com/office/word/2012/wordml" xmlns:wpg="http://schemas.microsoft.com/office/word/2010/wordprocessingGroup" xmlns:wpi="http://schemas.microsoft.com/office/word/2010/wordprocessingInk" xmlns:wne="http://schemas.microsoft.com/office/word/2006/wordml" xmlns:wps="http://schemas.microsoft.com/office/word/2010/wordprocessingShape" mc:Ignorable="w14 w15 wp14">
-  <w:p>
-    <w:pPr>
-      <w:pStyle w:val="Footer"/>
+      <w:spacing w:after="0" w:line="240" w:lineRule="auto"/>
     </w:pPr>
     <w:r>
       <w:rPr>
-        <w:rFonts w:ascii="Cambria" w:hAnsi="Cambria" w:cs="Cambria"/>
+        <w:rFonts w:ascii="Times New Roman" w:hAnsi="Times New Roman"/>
         <w:sz w:val="28"/>
-        <w:szCs w:val="28"/>
-        <w:lang w:val="bg-BG" w:eastAsia="bg-BG"/>
-      </w:rPr>
-      <w:t>The AUBG Olympics Sport Rules and Regulations</w:t>
+        <w:szCs w:val="36"/>
+        <w:lang w:val="bg-BG"/>
+      </w:rPr>
+      <w:t xml:space="preserve">Правила и регулации за събития на АУБ </w:t>
+    </w:r>
+    <w:proofErr w:type="spellStart"/>
+    <w:r>
+      <w:rPr>
+        <w:rFonts w:ascii="Times New Roman" w:hAnsi="Times New Roman"/>
+        <w:sz w:val="28"/>
+        <w:szCs w:val="36"/>
+        <w:lang w:val="bg-BG"/>
+      </w:rPr>
+      <w:t>Олимпикс</w:t>
+    </w:r>
+    <w:proofErr w:type="spellEnd"/>
+    <w:r>
+      <w:rPr>
+        <w:rFonts w:ascii="Times New Roman" w:hAnsi="Times New Roman"/>
+        <w:sz w:val="28"/>
+        <w:szCs w:val="36"/>
+        <w:lang w:val="bg-BG"/>
+      </w:rPr>
+      <w:tab/>
     </w:r>
     <w:r>
       <w:rPr>
-        <w:rFonts w:ascii="Cambria" w:hAnsi="Cambria" w:cs="Cambria"/>
+        <w:rFonts w:ascii="Times New Roman" w:hAnsi="Times New Roman"/>
         <w:sz w:val="28"/>
-        <w:szCs w:val="28"/>
-        <w:lang w:eastAsia="bg-BG"/>
-      </w:rPr>
-      <w:t xml:space="preserve">                                           </w:t>
+        <w:szCs w:val="36"/>
+        <w:lang w:val="bg-BG"/>
+      </w:rPr>
+      <w:tab/>
+    </w:r>
+    <w:r>
+      <w:rPr>
+        <w:rFonts w:ascii="Times New Roman" w:hAnsi="Times New Roman"/>
+        <w:sz w:val="28"/>
+        <w:szCs w:val="36"/>
+        <w:lang w:val="bg-BG"/>
+      </w:rPr>
+      <w:tab/>
     </w:r>
     <w:r>
       <w:rPr>
@@ -1064,16 +1171,6 @@
 </w:ftr>
 </file>
 
-<file path=word/footer3.xml><?xml version="1.0" encoding="utf-8"?>
-<w:ftr xmlns:wpc="http://schemas.microsoft.com/office/word/2010/wordprocessingCanvas" xmlns:mc="http://schemas.openxmlformats.org/markup-compatibility/2006" xmlns:o="urn:schemas-microsoft-com:office:office" xmlns:r="http://schemas.openxmlformats.org/officeDocument/2006/relationships" xmlns:m="http://schemas.openxmlformats.org/officeDocument/2006/math" xmlns:v="urn:schemas-microsoft-com:vml" xmlns:wp14="http://schemas.microsoft.com/office/word/2010/wordprocessingDrawing" xmlns:wp="http://schemas.openxmlformats.org/drawingml/2006/wordprocessingDrawing" xmlns:w10="urn:schemas-microsoft-com:office:word" xmlns:w="http://schemas.openxmlformats.org/wordprocessingml/2006/main" xmlns:w14="http://schemas.microsoft.com/office/word/2010/wordml" xmlns:w15="http://schemas.microsoft.com/office/word/2012/wordml" xmlns:wpg="http://schemas.microsoft.com/office/word/2010/wordprocessingGroup" xmlns:wpi="http://schemas.microsoft.com/office/word/2010/wordprocessingInk" xmlns:wne="http://schemas.microsoft.com/office/word/2006/wordml" xmlns:wps="http://schemas.microsoft.com/office/word/2010/wordprocessingShape" mc:Ignorable="w14 w15 wp14">
-  <w:p>
-    <w:pPr>
-      <w:pStyle w:val="Footer"/>
-    </w:pPr>
-  </w:p>
-</w:ftr>
-</file>
-
 <file path=word/footnotes.xml><?xml version="1.0" encoding="utf-8"?>
 <w:footnotes xmlns:wpc="http://schemas.microsoft.com/office/word/2010/wordprocessingCanvas" xmlns:mc="http://schemas.openxmlformats.org/markup-compatibility/2006" xmlns:o="urn:schemas-microsoft-com:office:office" xmlns:r="http://schemas.openxmlformats.org/officeDocument/2006/relationships" xmlns:m="http://schemas.openxmlformats.org/officeDocument/2006/math" xmlns:v="urn:schemas-microsoft-com:vml" xmlns:wp14="http://schemas.microsoft.com/office/word/2010/wordprocessingDrawing" xmlns:wp="http://schemas.openxmlformats.org/drawingml/2006/wordprocessingDrawing" xmlns:w10="urn:schemas-microsoft-com:office:word" xmlns:w="http://schemas.openxmlformats.org/wordprocessingml/2006/main" xmlns:w14="http://schemas.microsoft.com/office/word/2010/wordml" xmlns:w15="http://schemas.microsoft.com/office/word/2012/wordml" xmlns:wpg="http://schemas.microsoft.com/office/word/2010/wordprocessingGroup" xmlns:wpi="http://schemas.microsoft.com/office/word/2010/wordprocessingInk" xmlns:wne="http://schemas.microsoft.com/office/word/2006/wordml" xmlns:wps="http://schemas.microsoft.com/office/word/2010/wordprocessingShape" mc:Ignorable="w14 w15 wp14">
   <w:footnote w:type="separator" w:id="-1">
@@ -1100,16 +1197,6 @@
 </file>
 
 <file path=word/header1.xml><?xml version="1.0" encoding="utf-8"?>
-<w:hdr xmlns:wpc="http://schemas.microsoft.com/office/word/2010/wordprocessingCanvas" xmlns:mc="http://schemas.openxmlformats.org/markup-compatibility/2006" xmlns:o="urn:schemas-microsoft-com:office:office" xmlns:r="http://schemas.openxmlformats.org/officeDocument/2006/relationships" xmlns:m="http://schemas.openxmlformats.org/officeDocument/2006/math" xmlns:v="urn:schemas-microsoft-com:vml" xmlns:wp14="http://schemas.microsoft.com/office/word/2010/wordprocessingDrawing" xmlns:wp="http://schemas.openxmlformats.org/drawingml/2006/wordprocessingDrawing" xmlns:w10="urn:schemas-microsoft-com:office:word" xmlns:w="http://schemas.openxmlformats.org/wordprocessingml/2006/main" xmlns:w14="http://schemas.microsoft.com/office/word/2010/wordml" xmlns:w15="http://schemas.microsoft.com/office/word/2012/wordml" xmlns:wpg="http://schemas.microsoft.com/office/word/2010/wordprocessingGroup" xmlns:wpi="http://schemas.microsoft.com/office/word/2010/wordprocessingInk" xmlns:wne="http://schemas.microsoft.com/office/word/2006/wordml" xmlns:wps="http://schemas.microsoft.com/office/word/2010/wordprocessingShape" mc:Ignorable="w14 w15 wp14">
-  <w:p>
-    <w:pPr>
-      <w:pStyle w:val="Header"/>
-    </w:pPr>
-  </w:p>
-</w:hdr>
-</file>
-
-<file path=word/header2.xml><?xml version="1.0" encoding="utf-8"?>
 <w:hdr xmlns:wpc="http://schemas.microsoft.com/office/word/2010/wordprocessingCanvas" xmlns:mc="http://schemas.openxmlformats.org/markup-compatibility/2006" xmlns:o="urn:schemas-microsoft-com:office:office" xmlns:r="http://schemas.openxmlformats.org/officeDocument/2006/relationships" xmlns:m="http://schemas.openxmlformats.org/officeDocument/2006/math" xmlns:v="urn:schemas-microsoft-com:vml" xmlns:wp14="http://schemas.microsoft.com/office/word/2010/wordprocessingDrawing" xmlns:wp="http://schemas.openxmlformats.org/drawingml/2006/wordprocessingDrawing" xmlns:w10="urn:schemas-microsoft-com:office:word" xmlns:w="http://schemas.openxmlformats.org/wordprocessingml/2006/main" xmlns:w14="http://schemas.microsoft.com/office/word/2010/wordml" xmlns:w15="http://schemas.microsoft.com/office/word/2012/wordml" xmlns:wpg="http://schemas.microsoft.com/office/word/2010/wordprocessingGroup" xmlns:wpi="http://schemas.microsoft.com/office/word/2010/wordprocessingInk" xmlns:wne="http://schemas.microsoft.com/office/word/2006/wordml" xmlns:wps="http://schemas.microsoft.com/office/word/2010/wordprocessingShape" mc:Ignorable="w14 w15 wp14">
   <w:p>
     <w:pPr>
@@ -1166,19 +1253,9 @@
 </w:hdr>
 </file>
 
-<file path=word/header3.xml><?xml version="1.0" encoding="utf-8"?>
-<w:hdr xmlns:wpc="http://schemas.microsoft.com/office/word/2010/wordprocessingCanvas" xmlns:mc="http://schemas.openxmlformats.org/markup-compatibility/2006" xmlns:o="urn:schemas-microsoft-com:office:office" xmlns:r="http://schemas.openxmlformats.org/officeDocument/2006/relationships" xmlns:m="http://schemas.openxmlformats.org/officeDocument/2006/math" xmlns:v="urn:schemas-microsoft-com:vml" xmlns:wp14="http://schemas.microsoft.com/office/word/2010/wordprocessingDrawing" xmlns:wp="http://schemas.openxmlformats.org/drawingml/2006/wordprocessingDrawing" xmlns:w10="urn:schemas-microsoft-com:office:word" xmlns:w="http://schemas.openxmlformats.org/wordprocessingml/2006/main" xmlns:w14="http://schemas.microsoft.com/office/word/2010/wordml" xmlns:w15="http://schemas.microsoft.com/office/word/2012/wordml" xmlns:wpg="http://schemas.microsoft.com/office/word/2010/wordprocessingGroup" xmlns:wpi="http://schemas.microsoft.com/office/word/2010/wordprocessingInk" xmlns:wne="http://schemas.microsoft.com/office/word/2006/wordml" xmlns:wps="http://schemas.microsoft.com/office/word/2010/wordprocessingShape" mc:Ignorable="w14 w15 wp14">
-  <w:p>
-    <w:pPr>
-      <w:pStyle w:val="Header"/>
-    </w:pPr>
-  </w:p>
-</w:hdr>
-</file>
-
 <file path=word/numbering.xml><?xml version="1.0" encoding="utf-8"?>
 <w:numbering xmlns:wpc="http://schemas.microsoft.com/office/word/2010/wordprocessingCanvas" xmlns:mc="http://schemas.openxmlformats.org/markup-compatibility/2006" xmlns:o="urn:schemas-microsoft-com:office:office" xmlns:r="http://schemas.openxmlformats.org/officeDocument/2006/relationships" xmlns:m="http://schemas.openxmlformats.org/officeDocument/2006/math" xmlns:v="urn:schemas-microsoft-com:vml" xmlns:wp14="http://schemas.microsoft.com/office/word/2010/wordprocessingDrawing" xmlns:wp="http://schemas.openxmlformats.org/drawingml/2006/wordprocessingDrawing" xmlns:w10="urn:schemas-microsoft-com:office:word" xmlns:w="http://schemas.openxmlformats.org/wordprocessingml/2006/main" xmlns:w14="http://schemas.microsoft.com/office/word/2010/wordml" xmlns:w15="http://schemas.microsoft.com/office/word/2012/wordml" xmlns:wpg="http://schemas.microsoft.com/office/word/2010/wordprocessingGroup" xmlns:wpi="http://schemas.microsoft.com/office/word/2010/wordprocessingInk" xmlns:wne="http://schemas.microsoft.com/office/word/2006/wordml" xmlns:wps="http://schemas.microsoft.com/office/word/2010/wordprocessingShape" mc:Ignorable="w14 w15 wp14">
-  <w:abstractNum w:abstractNumId="0">
+  <w:abstractNum w:abstractNumId="0" w15:restartNumberingAfterBreak="0">
     <w:nsid w:val="00D22FA4"/>
     <w:multiLevelType w:val="hybridMultilevel"/>
     <w:tmpl w:val="CD689058"/>
@@ -1264,7 +1341,7 @@
       </w:pPr>
     </w:lvl>
   </w:abstractNum>
-  <w:abstractNum w:abstractNumId="1">
+  <w:abstractNum w:abstractNumId="1" w15:restartNumberingAfterBreak="0">
     <w:nsid w:val="07D92FDB"/>
     <w:multiLevelType w:val="hybridMultilevel"/>
     <w:tmpl w:val="200846F8"/>
@@ -1350,7 +1427,7 @@
       </w:pPr>
     </w:lvl>
   </w:abstractNum>
-  <w:abstractNum w:abstractNumId="2">
+  <w:abstractNum w:abstractNumId="2" w15:restartNumberingAfterBreak="0">
     <w:nsid w:val="08195E98"/>
     <w:multiLevelType w:val="hybridMultilevel"/>
     <w:tmpl w:val="5BDEB532"/>
@@ -1463,7 +1540,7 @@
       </w:rPr>
     </w:lvl>
   </w:abstractNum>
-  <w:abstractNum w:abstractNumId="3">
+  <w:abstractNum w:abstractNumId="3" w15:restartNumberingAfterBreak="0">
     <w:nsid w:val="0B17291E"/>
     <w:multiLevelType w:val="hybridMultilevel"/>
     <w:tmpl w:val="4F5E493E"/>
@@ -1549,7 +1626,7 @@
       </w:pPr>
     </w:lvl>
   </w:abstractNum>
-  <w:abstractNum w:abstractNumId="4">
+  <w:abstractNum w:abstractNumId="4" w15:restartNumberingAfterBreak="0">
     <w:nsid w:val="0F4336B0"/>
     <w:multiLevelType w:val="hybridMultilevel"/>
     <w:tmpl w:val="9D58BC00"/>
@@ -1635,7 +1712,7 @@
       </w:pPr>
     </w:lvl>
   </w:abstractNum>
-  <w:abstractNum w:abstractNumId="5">
+  <w:abstractNum w:abstractNumId="5" w15:restartNumberingAfterBreak="0">
     <w:nsid w:val="0FF15464"/>
     <w:multiLevelType w:val="hybridMultilevel"/>
     <w:tmpl w:val="E266DEA4"/>
@@ -1721,7 +1798,7 @@
       </w:pPr>
     </w:lvl>
   </w:abstractNum>
-  <w:abstractNum w:abstractNumId="6">
+  <w:abstractNum w:abstractNumId="6" w15:restartNumberingAfterBreak="0">
     <w:nsid w:val="10280FE2"/>
     <w:multiLevelType w:val="hybridMultilevel"/>
     <w:tmpl w:val="23A02366"/>
@@ -1807,7 +1884,7 @@
       </w:pPr>
     </w:lvl>
   </w:abstractNum>
-  <w:abstractNum w:abstractNumId="7">
+  <w:abstractNum w:abstractNumId="7" w15:restartNumberingAfterBreak="0">
     <w:nsid w:val="14163E12"/>
     <w:multiLevelType w:val="hybridMultilevel"/>
     <w:tmpl w:val="F920C8E6"/>
@@ -1893,7 +1970,7 @@
       </w:pPr>
     </w:lvl>
   </w:abstractNum>
-  <w:abstractNum w:abstractNumId="8">
+  <w:abstractNum w:abstractNumId="8" w15:restartNumberingAfterBreak="0">
     <w:nsid w:val="165501C4"/>
     <w:multiLevelType w:val="hybridMultilevel"/>
     <w:tmpl w:val="C59EE588"/>
@@ -2006,7 +2083,7 @@
       </w:rPr>
     </w:lvl>
   </w:abstractNum>
-  <w:abstractNum w:abstractNumId="9">
+  <w:abstractNum w:abstractNumId="9" w15:restartNumberingAfterBreak="0">
     <w:nsid w:val="16E87B1D"/>
     <w:multiLevelType w:val="hybridMultilevel"/>
     <w:tmpl w:val="C4EE9ADA"/>
@@ -2119,7 +2196,7 @@
       </w:rPr>
     </w:lvl>
   </w:abstractNum>
-  <w:abstractNum w:abstractNumId="10">
+  <w:abstractNum w:abstractNumId="10" w15:restartNumberingAfterBreak="0">
     <w:nsid w:val="187862E7"/>
     <w:multiLevelType w:val="hybridMultilevel"/>
     <w:tmpl w:val="F2321228"/>
@@ -2205,7 +2282,7 @@
       </w:pPr>
     </w:lvl>
   </w:abstractNum>
-  <w:abstractNum w:abstractNumId="11">
+  <w:abstractNum w:abstractNumId="11" w15:restartNumberingAfterBreak="0">
     <w:nsid w:val="19841B85"/>
     <w:multiLevelType w:val="hybridMultilevel"/>
     <w:tmpl w:val="E7DC9F24"/>
@@ -2291,7 +2368,7 @@
       </w:pPr>
     </w:lvl>
   </w:abstractNum>
-  <w:abstractNum w:abstractNumId="12">
+  <w:abstractNum w:abstractNumId="12" w15:restartNumberingAfterBreak="0">
     <w:nsid w:val="1A2D5C9C"/>
     <w:multiLevelType w:val="hybridMultilevel"/>
     <w:tmpl w:val="79041C02"/>
@@ -2380,7 +2457,7 @@
       </w:pPr>
     </w:lvl>
   </w:abstractNum>
-  <w:abstractNum w:abstractNumId="13">
+  <w:abstractNum w:abstractNumId="13" w15:restartNumberingAfterBreak="0">
     <w:nsid w:val="1D7724CE"/>
     <w:multiLevelType w:val="hybridMultilevel"/>
     <w:tmpl w:val="5E2400DC"/>
@@ -2466,7 +2543,7 @@
       </w:pPr>
     </w:lvl>
   </w:abstractNum>
-  <w:abstractNum w:abstractNumId="14">
+  <w:abstractNum w:abstractNumId="14" w15:restartNumberingAfterBreak="0">
     <w:nsid w:val="1E1C5F37"/>
     <w:multiLevelType w:val="hybridMultilevel"/>
     <w:tmpl w:val="FE941C58"/>
@@ -2552,7 +2629,7 @@
       </w:pPr>
     </w:lvl>
   </w:abstractNum>
-  <w:abstractNum w:abstractNumId="15">
+  <w:abstractNum w:abstractNumId="15" w15:restartNumberingAfterBreak="0">
     <w:nsid w:val="1E6A6FC2"/>
     <w:multiLevelType w:val="hybridMultilevel"/>
     <w:tmpl w:val="645EFDDC"/>
@@ -2638,7 +2715,7 @@
       </w:pPr>
     </w:lvl>
   </w:abstractNum>
-  <w:abstractNum w:abstractNumId="16">
+  <w:abstractNum w:abstractNumId="16" w15:restartNumberingAfterBreak="0">
     <w:nsid w:val="207138E4"/>
     <w:multiLevelType w:val="hybridMultilevel"/>
     <w:tmpl w:val="9AF07D86"/>
@@ -2724,7 +2801,7 @@
       </w:pPr>
     </w:lvl>
   </w:abstractNum>
-  <w:abstractNum w:abstractNumId="17">
+  <w:abstractNum w:abstractNumId="17" w15:restartNumberingAfterBreak="0">
     <w:nsid w:val="2317645C"/>
     <w:multiLevelType w:val="hybridMultilevel"/>
     <w:tmpl w:val="9692014E"/>
@@ -2815,7 +2892,7 @@
       </w:pPr>
     </w:lvl>
   </w:abstractNum>
-  <w:abstractNum w:abstractNumId="18">
+  <w:abstractNum w:abstractNumId="18" w15:restartNumberingAfterBreak="0">
     <w:nsid w:val="231C1483"/>
     <w:multiLevelType w:val="hybridMultilevel"/>
     <w:tmpl w:val="52C24968"/>
@@ -2830,7 +2907,7 @@
         <w:rFonts w:ascii="Symbol" w:eastAsia="Calibri" w:hAnsi="Symbol" w:cs="Times New Roman" w:hint="default"/>
       </w:rPr>
     </w:lvl>
-    <w:lvl w:ilvl="1" w:tplc="04090003" w:tentative="1">
+    <w:lvl w:ilvl="1" w:tplc="04090003">
       <w:start w:val="1"/>
       <w:numFmt w:val="bullet"/>
       <w:lvlText w:val="o"/>
@@ -2927,7 +3004,7 @@
       </w:rPr>
     </w:lvl>
   </w:abstractNum>
-  <w:abstractNum w:abstractNumId="19">
+  <w:abstractNum w:abstractNumId="19" w15:restartNumberingAfterBreak="0">
     <w:nsid w:val="23F40CA0"/>
     <w:multiLevelType w:val="hybridMultilevel"/>
     <w:tmpl w:val="1CC29084"/>
@@ -3013,7 +3090,7 @@
       </w:pPr>
     </w:lvl>
   </w:abstractNum>
-  <w:abstractNum w:abstractNumId="20">
+  <w:abstractNum w:abstractNumId="20" w15:restartNumberingAfterBreak="0">
     <w:nsid w:val="24EA54C8"/>
     <w:multiLevelType w:val="hybridMultilevel"/>
     <w:tmpl w:val="9DCC4254"/>
@@ -3126,7 +3203,7 @@
       </w:rPr>
     </w:lvl>
   </w:abstractNum>
-  <w:abstractNum w:abstractNumId="21">
+  <w:abstractNum w:abstractNumId="21" w15:restartNumberingAfterBreak="0">
     <w:nsid w:val="256F5B33"/>
     <w:multiLevelType w:val="hybridMultilevel"/>
     <w:tmpl w:val="338E449E"/>
@@ -3216,7 +3293,7 @@
       </w:pPr>
     </w:lvl>
   </w:abstractNum>
-  <w:abstractNum w:abstractNumId="22">
+  <w:abstractNum w:abstractNumId="22" w15:restartNumberingAfterBreak="0">
     <w:nsid w:val="28A92385"/>
     <w:multiLevelType w:val="hybridMultilevel"/>
     <w:tmpl w:val="E266DEA4"/>
@@ -3302,7 +3379,7 @@
       </w:pPr>
     </w:lvl>
   </w:abstractNum>
-  <w:abstractNum w:abstractNumId="23">
+  <w:abstractNum w:abstractNumId="23" w15:restartNumberingAfterBreak="0">
     <w:nsid w:val="2B33045C"/>
     <w:multiLevelType w:val="hybridMultilevel"/>
     <w:tmpl w:val="C5FABF6A"/>
@@ -3415,7 +3492,7 @@
       </w:rPr>
     </w:lvl>
   </w:abstractNum>
-  <w:abstractNum w:abstractNumId="24">
+  <w:abstractNum w:abstractNumId="24" w15:restartNumberingAfterBreak="0">
     <w:nsid w:val="2E663DFB"/>
     <w:multiLevelType w:val="hybridMultilevel"/>
     <w:tmpl w:val="220443B8"/>
@@ -3504,7 +3581,7 @@
       </w:pPr>
     </w:lvl>
   </w:abstractNum>
-  <w:abstractNum w:abstractNumId="25">
+  <w:abstractNum w:abstractNumId="25" w15:restartNumberingAfterBreak="0">
     <w:nsid w:val="2F3660F5"/>
     <w:multiLevelType w:val="hybridMultilevel"/>
     <w:tmpl w:val="B2947128"/>
@@ -3617,7 +3694,7 @@
       </w:rPr>
     </w:lvl>
   </w:abstractNum>
-  <w:abstractNum w:abstractNumId="26">
+  <w:abstractNum w:abstractNumId="26" w15:restartNumberingAfterBreak="0">
     <w:nsid w:val="2FC71986"/>
     <w:multiLevelType w:val="hybridMultilevel"/>
     <w:tmpl w:val="D84097CA"/>
@@ -3730,7 +3807,7 @@
       </w:rPr>
     </w:lvl>
   </w:abstractNum>
-  <w:abstractNum w:abstractNumId="27">
+  <w:abstractNum w:abstractNumId="27" w15:restartNumberingAfterBreak="0">
     <w:nsid w:val="2FE23AC8"/>
     <w:multiLevelType w:val="hybridMultilevel"/>
     <w:tmpl w:val="B56801AC"/>
@@ -3816,7 +3893,7 @@
       </w:pPr>
     </w:lvl>
   </w:abstractNum>
-  <w:abstractNum w:abstractNumId="28">
+  <w:abstractNum w:abstractNumId="28" w15:restartNumberingAfterBreak="0">
     <w:nsid w:val="331F712E"/>
     <w:multiLevelType w:val="hybridMultilevel"/>
     <w:tmpl w:val="6CF20DBC"/>
@@ -3902,7 +3979,7 @@
       </w:pPr>
     </w:lvl>
   </w:abstractNum>
-  <w:abstractNum w:abstractNumId="29">
+  <w:abstractNum w:abstractNumId="29" w15:restartNumberingAfterBreak="0">
     <w:nsid w:val="3364324E"/>
     <w:multiLevelType w:val="hybridMultilevel"/>
     <w:tmpl w:val="4524E7D8"/>
@@ -3988,7 +4065,7 @@
       </w:pPr>
     </w:lvl>
   </w:abstractNum>
-  <w:abstractNum w:abstractNumId="30">
+  <w:abstractNum w:abstractNumId="30" w15:restartNumberingAfterBreak="0">
     <w:nsid w:val="37742AB5"/>
     <w:multiLevelType w:val="hybridMultilevel"/>
     <w:tmpl w:val="5112A806"/>
@@ -4074,7 +4151,7 @@
       </w:pPr>
     </w:lvl>
   </w:abstractNum>
-  <w:abstractNum w:abstractNumId="31">
+  <w:abstractNum w:abstractNumId="31" w15:restartNumberingAfterBreak="0">
     <w:nsid w:val="38444F45"/>
     <w:multiLevelType w:val="hybridMultilevel"/>
     <w:tmpl w:val="962C9454"/>
@@ -4160,7 +4237,7 @@
       </w:pPr>
     </w:lvl>
   </w:abstractNum>
-  <w:abstractNum w:abstractNumId="32">
+  <w:abstractNum w:abstractNumId="32" w15:restartNumberingAfterBreak="0">
     <w:nsid w:val="39301DDB"/>
     <w:multiLevelType w:val="hybridMultilevel"/>
     <w:tmpl w:val="45A64622"/>
@@ -4246,7 +4323,7 @@
       </w:pPr>
     </w:lvl>
   </w:abstractNum>
-  <w:abstractNum w:abstractNumId="33">
+  <w:abstractNum w:abstractNumId="33" w15:restartNumberingAfterBreak="0">
     <w:nsid w:val="393D1033"/>
     <w:multiLevelType w:val="hybridMultilevel"/>
     <w:tmpl w:val="3DA68F9A"/>
@@ -4359,7 +4436,7 @@
       </w:rPr>
     </w:lvl>
   </w:abstractNum>
-  <w:abstractNum w:abstractNumId="34">
+  <w:abstractNum w:abstractNumId="34" w15:restartNumberingAfterBreak="0">
     <w:nsid w:val="39ED77F7"/>
     <w:multiLevelType w:val="hybridMultilevel"/>
     <w:tmpl w:val="00F2B152"/>
@@ -4472,7 +4549,7 @@
       </w:rPr>
     </w:lvl>
   </w:abstractNum>
-  <w:abstractNum w:abstractNumId="35">
+  <w:abstractNum w:abstractNumId="35" w15:restartNumberingAfterBreak="0">
     <w:nsid w:val="3F3E6B0C"/>
     <w:multiLevelType w:val="hybridMultilevel"/>
     <w:tmpl w:val="CE448822"/>
@@ -4585,7 +4662,7 @@
       </w:rPr>
     </w:lvl>
   </w:abstractNum>
-  <w:abstractNum w:abstractNumId="36">
+  <w:abstractNum w:abstractNumId="36" w15:restartNumberingAfterBreak="0">
     <w:nsid w:val="4009679A"/>
     <w:multiLevelType w:val="hybridMultilevel"/>
     <w:tmpl w:val="B5F8903A"/>
@@ -4698,7 +4775,7 @@
       </w:rPr>
     </w:lvl>
   </w:abstractNum>
-  <w:abstractNum w:abstractNumId="37">
+  <w:abstractNum w:abstractNumId="37" w15:restartNumberingAfterBreak="0">
     <w:nsid w:val="41034FBD"/>
     <w:multiLevelType w:val="hybridMultilevel"/>
     <w:tmpl w:val="A170E390"/>
@@ -4784,7 +4861,7 @@
       </w:pPr>
     </w:lvl>
   </w:abstractNum>
-  <w:abstractNum w:abstractNumId="38">
+  <w:abstractNum w:abstractNumId="38" w15:restartNumberingAfterBreak="0">
     <w:nsid w:val="459B1D7E"/>
     <w:multiLevelType w:val="hybridMultilevel"/>
     <w:tmpl w:val="3C1C9050"/>
@@ -4870,7 +4947,7 @@
       </w:pPr>
     </w:lvl>
   </w:abstractNum>
-  <w:abstractNum w:abstractNumId="39">
+  <w:abstractNum w:abstractNumId="39" w15:restartNumberingAfterBreak="0">
     <w:nsid w:val="460D1E6C"/>
     <w:multiLevelType w:val="hybridMultilevel"/>
     <w:tmpl w:val="B816D232"/>
@@ -4983,7 +5060,7 @@
       </w:rPr>
     </w:lvl>
   </w:abstractNum>
-  <w:abstractNum w:abstractNumId="40">
+  <w:abstractNum w:abstractNumId="40" w15:restartNumberingAfterBreak="0">
     <w:nsid w:val="46FF75D7"/>
     <w:multiLevelType w:val="hybridMultilevel"/>
     <w:tmpl w:val="18F4AD38"/>
@@ -5096,7 +5173,7 @@
       </w:rPr>
     </w:lvl>
   </w:abstractNum>
-  <w:abstractNum w:abstractNumId="41">
+  <w:abstractNum w:abstractNumId="41" w15:restartNumberingAfterBreak="0">
     <w:nsid w:val="4756717B"/>
     <w:multiLevelType w:val="hybridMultilevel"/>
     <w:tmpl w:val="B7D87F96"/>
@@ -5209,7 +5286,7 @@
       </w:rPr>
     </w:lvl>
   </w:abstractNum>
-  <w:abstractNum w:abstractNumId="42">
+  <w:abstractNum w:abstractNumId="42" w15:restartNumberingAfterBreak="0">
     <w:nsid w:val="497F5A05"/>
     <w:multiLevelType w:val="hybridMultilevel"/>
     <w:tmpl w:val="927AE844"/>
@@ -5295,7 +5372,7 @@
       </w:pPr>
     </w:lvl>
   </w:abstractNum>
-  <w:abstractNum w:abstractNumId="43">
+  <w:abstractNum w:abstractNumId="43" w15:restartNumberingAfterBreak="0">
     <w:nsid w:val="4A6F482C"/>
     <w:multiLevelType w:val="hybridMultilevel"/>
     <w:tmpl w:val="157A52F0"/>
@@ -5408,7 +5485,7 @@
       </w:rPr>
     </w:lvl>
   </w:abstractNum>
-  <w:abstractNum w:abstractNumId="44">
+  <w:abstractNum w:abstractNumId="44" w15:restartNumberingAfterBreak="0">
     <w:nsid w:val="4C2157A5"/>
     <w:multiLevelType w:val="hybridMultilevel"/>
     <w:tmpl w:val="C6203876"/>
@@ -5499,7 +5576,7 @@
       </w:pPr>
     </w:lvl>
   </w:abstractNum>
-  <w:abstractNum w:abstractNumId="45">
+  <w:abstractNum w:abstractNumId="45" w15:restartNumberingAfterBreak="0">
     <w:nsid w:val="4C744244"/>
     <w:multiLevelType w:val="hybridMultilevel"/>
     <w:tmpl w:val="FB56958C"/>
@@ -5585,7 +5662,7 @@
       </w:pPr>
     </w:lvl>
   </w:abstractNum>
-  <w:abstractNum w:abstractNumId="46">
+  <w:abstractNum w:abstractNumId="46" w15:restartNumberingAfterBreak="0">
     <w:nsid w:val="535C3B72"/>
     <w:multiLevelType w:val="hybridMultilevel"/>
     <w:tmpl w:val="6F3E3976"/>
@@ -5698,7 +5775,7 @@
       </w:rPr>
     </w:lvl>
   </w:abstractNum>
-  <w:abstractNum w:abstractNumId="47">
+  <w:abstractNum w:abstractNumId="47" w15:restartNumberingAfterBreak="0">
     <w:nsid w:val="53A47CF3"/>
     <w:multiLevelType w:val="hybridMultilevel"/>
     <w:tmpl w:val="8C9CE4BA"/>
@@ -5811,7 +5888,7 @@
       </w:rPr>
     </w:lvl>
   </w:abstractNum>
-  <w:abstractNum w:abstractNumId="48">
+  <w:abstractNum w:abstractNumId="48" w15:restartNumberingAfterBreak="0">
     <w:nsid w:val="56012DE6"/>
     <w:multiLevelType w:val="hybridMultilevel"/>
     <w:tmpl w:val="14E29BCE"/>
@@ -5897,7 +5974,7 @@
       </w:pPr>
     </w:lvl>
   </w:abstractNum>
-  <w:abstractNum w:abstractNumId="49">
+  <w:abstractNum w:abstractNumId="49" w15:restartNumberingAfterBreak="0">
     <w:nsid w:val="565B296B"/>
     <w:multiLevelType w:val="hybridMultilevel"/>
     <w:tmpl w:val="4FE458C4"/>
@@ -5983,7 +6060,7 @@
       </w:pPr>
     </w:lvl>
   </w:abstractNum>
-  <w:abstractNum w:abstractNumId="50">
+  <w:abstractNum w:abstractNumId="50" w15:restartNumberingAfterBreak="0">
     <w:nsid w:val="58F90238"/>
     <w:multiLevelType w:val="hybridMultilevel"/>
     <w:tmpl w:val="BFB63DC0"/>
@@ -6069,7 +6146,7 @@
       </w:pPr>
     </w:lvl>
   </w:abstractNum>
-  <w:abstractNum w:abstractNumId="51">
+  <w:abstractNum w:abstractNumId="51" w15:restartNumberingAfterBreak="0">
     <w:nsid w:val="5C156330"/>
     <w:multiLevelType w:val="hybridMultilevel"/>
     <w:tmpl w:val="EA58F522"/>
@@ -6155,7 +6232,7 @@
       </w:pPr>
     </w:lvl>
   </w:abstractNum>
-  <w:abstractNum w:abstractNumId="52">
+  <w:abstractNum w:abstractNumId="52" w15:restartNumberingAfterBreak="0">
     <w:nsid w:val="5C9C272C"/>
     <w:multiLevelType w:val="hybridMultilevel"/>
     <w:tmpl w:val="E1DC5804"/>
@@ -6268,7 +6345,7 @@
       </w:rPr>
     </w:lvl>
   </w:abstractNum>
-  <w:abstractNum w:abstractNumId="53">
+  <w:abstractNum w:abstractNumId="53" w15:restartNumberingAfterBreak="0">
     <w:nsid w:val="5E3308A0"/>
     <w:multiLevelType w:val="hybridMultilevel"/>
     <w:tmpl w:val="3E605E78"/>
@@ -6354,7 +6431,7 @@
       </w:pPr>
     </w:lvl>
   </w:abstractNum>
-  <w:abstractNum w:abstractNumId="54">
+  <w:abstractNum w:abstractNumId="54" w15:restartNumberingAfterBreak="0">
     <w:nsid w:val="5EE660AB"/>
     <w:multiLevelType w:val="hybridMultilevel"/>
     <w:tmpl w:val="AF1EB83A"/>
@@ -6440,7 +6517,7 @@
       </w:pPr>
     </w:lvl>
   </w:abstractNum>
-  <w:abstractNum w:abstractNumId="55">
+  <w:abstractNum w:abstractNumId="55" w15:restartNumberingAfterBreak="0">
     <w:nsid w:val="64E20AFD"/>
     <w:multiLevelType w:val="hybridMultilevel"/>
     <w:tmpl w:val="802EC8F2"/>
@@ -6526,7 +6603,7 @@
       </w:pPr>
     </w:lvl>
   </w:abstractNum>
-  <w:abstractNum w:abstractNumId="56">
+  <w:abstractNum w:abstractNumId="56" w15:restartNumberingAfterBreak="0">
     <w:nsid w:val="65A95D26"/>
     <w:multiLevelType w:val="hybridMultilevel"/>
     <w:tmpl w:val="1110F7A8"/>
@@ -6615,7 +6692,7 @@
       </w:pPr>
     </w:lvl>
   </w:abstractNum>
-  <w:abstractNum w:abstractNumId="57">
+  <w:abstractNum w:abstractNumId="57" w15:restartNumberingAfterBreak="0">
     <w:nsid w:val="66633A1F"/>
     <w:multiLevelType w:val="hybridMultilevel"/>
     <w:tmpl w:val="D19E18A8"/>
@@ -6701,7 +6778,7 @@
       </w:pPr>
     </w:lvl>
   </w:abstractNum>
-  <w:abstractNum w:abstractNumId="58">
+  <w:abstractNum w:abstractNumId="58" w15:restartNumberingAfterBreak="0">
     <w:nsid w:val="6868322C"/>
     <w:multiLevelType w:val="hybridMultilevel"/>
     <w:tmpl w:val="D86C6704"/>
@@ -6787,7 +6864,7 @@
       </w:pPr>
     </w:lvl>
   </w:abstractNum>
-  <w:abstractNum w:abstractNumId="59">
+  <w:abstractNum w:abstractNumId="59" w15:restartNumberingAfterBreak="0">
     <w:nsid w:val="6F19640B"/>
     <w:multiLevelType w:val="hybridMultilevel"/>
     <w:tmpl w:val="613E11F8"/>
@@ -6876,7 +6953,7 @@
       </w:pPr>
     </w:lvl>
   </w:abstractNum>
-  <w:abstractNum w:abstractNumId="60">
+  <w:abstractNum w:abstractNumId="60" w15:restartNumberingAfterBreak="0">
     <w:nsid w:val="6F281CA0"/>
     <w:multiLevelType w:val="hybridMultilevel"/>
     <w:tmpl w:val="CFF457C6"/>
@@ -6962,7 +7039,7 @@
       </w:pPr>
     </w:lvl>
   </w:abstractNum>
-  <w:abstractNum w:abstractNumId="61">
+  <w:abstractNum w:abstractNumId="61" w15:restartNumberingAfterBreak="0">
     <w:nsid w:val="7248000E"/>
     <w:multiLevelType w:val="hybridMultilevel"/>
     <w:tmpl w:val="72607160"/>
@@ -7048,7 +7125,7 @@
       </w:pPr>
     </w:lvl>
   </w:abstractNum>
-  <w:abstractNum w:abstractNumId="62">
+  <w:abstractNum w:abstractNumId="62" w15:restartNumberingAfterBreak="0">
     <w:nsid w:val="7561660A"/>
     <w:multiLevelType w:val="hybridMultilevel"/>
     <w:tmpl w:val="ABB00A04"/>
@@ -7134,7 +7211,7 @@
       </w:pPr>
     </w:lvl>
   </w:abstractNum>
-  <w:abstractNum w:abstractNumId="63">
+  <w:abstractNum w:abstractNumId="63" w15:restartNumberingAfterBreak="0">
     <w:nsid w:val="78646569"/>
     <w:multiLevelType w:val="hybridMultilevel"/>
     <w:tmpl w:val="92A08DEA"/>
@@ -7247,7 +7324,7 @@
       </w:rPr>
     </w:lvl>
   </w:abstractNum>
-  <w:abstractNum w:abstractNumId="64">
+  <w:abstractNum w:abstractNumId="64" w15:restartNumberingAfterBreak="0">
     <w:nsid w:val="7A6546DA"/>
     <w:multiLevelType w:val="hybridMultilevel"/>
     <w:tmpl w:val="CF569F60"/>
@@ -7360,7 +7437,7 @@
       </w:rPr>
     </w:lvl>
   </w:abstractNum>
-  <w:abstractNum w:abstractNumId="65">
+  <w:abstractNum w:abstractNumId="65" w15:restartNumberingAfterBreak="0">
     <w:nsid w:val="7ABA0166"/>
     <w:multiLevelType w:val="hybridMultilevel"/>
     <w:tmpl w:val="B210C1B8"/>
@@ -7446,7 +7523,7 @@
       </w:pPr>
     </w:lvl>
   </w:abstractNum>
-  <w:abstractNum w:abstractNumId="66">
+  <w:abstractNum w:abstractNumId="66" w15:restartNumberingAfterBreak="0">
     <w:nsid w:val="7BDD15E1"/>
     <w:multiLevelType w:val="hybridMultilevel"/>
     <w:tmpl w:val="F692FD02"/>
@@ -7532,7 +7609,93 @@
       </w:pPr>
     </w:lvl>
   </w:abstractNum>
-  <w:abstractNum w:abstractNumId="67">
+  <w:abstractNum w:abstractNumId="67" w15:restartNumberingAfterBreak="0">
+    <w:nsid w:val="7E002564"/>
+    <w:multiLevelType w:val="hybridMultilevel"/>
+    <w:tmpl w:val="364459B2"/>
+    <w:lvl w:ilvl="0" w:tplc="0409000F">
+      <w:start w:val="1"/>
+      <w:numFmt w:val="decimal"/>
+      <w:lvlText w:val="%1."/>
+      <w:lvlJc w:val="left"/>
+      <w:pPr>
+        <w:ind w:left="1080" w:hanging="360"/>
+      </w:pPr>
+    </w:lvl>
+    <w:lvl w:ilvl="1" w:tplc="04090019" w:tentative="1">
+      <w:start w:val="1"/>
+      <w:numFmt w:val="lowerLetter"/>
+      <w:lvlText w:val="%2."/>
+      <w:lvlJc w:val="left"/>
+      <w:pPr>
+        <w:ind w:left="1800" w:hanging="360"/>
+      </w:pPr>
+    </w:lvl>
+    <w:lvl w:ilvl="2" w:tplc="0409001B" w:tentative="1">
+      <w:start w:val="1"/>
+      <w:numFmt w:val="lowerRoman"/>
+      <w:lvlText w:val="%3."/>
+      <w:lvlJc w:val="right"/>
+      <w:pPr>
+        <w:ind w:left="2520" w:hanging="180"/>
+      </w:pPr>
+    </w:lvl>
+    <w:lvl w:ilvl="3" w:tplc="0409000F" w:tentative="1">
+      <w:start w:val="1"/>
+      <w:numFmt w:val="decimal"/>
+      <w:lvlText w:val="%4."/>
+      <w:lvlJc w:val="left"/>
+      <w:pPr>
+        <w:ind w:left="3240" w:hanging="360"/>
+      </w:pPr>
+    </w:lvl>
+    <w:lvl w:ilvl="4" w:tplc="04090019" w:tentative="1">
+      <w:start w:val="1"/>
+      <w:numFmt w:val="lowerLetter"/>
+      <w:lvlText w:val="%5."/>
+      <w:lvlJc w:val="left"/>
+      <w:pPr>
+        <w:ind w:left="3960" w:hanging="360"/>
+      </w:pPr>
+    </w:lvl>
+    <w:lvl w:ilvl="5" w:tplc="0409001B" w:tentative="1">
+      <w:start w:val="1"/>
+      <w:numFmt w:val="lowerRoman"/>
+      <w:lvlText w:val="%6."/>
+      <w:lvlJc w:val="right"/>
+      <w:pPr>
+        <w:ind w:left="4680" w:hanging="180"/>
+      </w:pPr>
+    </w:lvl>
+    <w:lvl w:ilvl="6" w:tplc="0409000F" w:tentative="1">
+      <w:start w:val="1"/>
+      <w:numFmt w:val="decimal"/>
+      <w:lvlText w:val="%7."/>
+      <w:lvlJc w:val="left"/>
+      <w:pPr>
+        <w:ind w:left="5400" w:hanging="360"/>
+      </w:pPr>
+    </w:lvl>
+    <w:lvl w:ilvl="7" w:tplc="04090019" w:tentative="1">
+      <w:start w:val="1"/>
+      <w:numFmt w:val="lowerLetter"/>
+      <w:lvlText w:val="%8."/>
+      <w:lvlJc w:val="left"/>
+      <w:pPr>
+        <w:ind w:left="6120" w:hanging="360"/>
+      </w:pPr>
+    </w:lvl>
+    <w:lvl w:ilvl="8" w:tplc="0409001B" w:tentative="1">
+      <w:start w:val="1"/>
+      <w:numFmt w:val="lowerRoman"/>
+      <w:lvlText w:val="%9."/>
+      <w:lvlJc w:val="right"/>
+      <w:pPr>
+        <w:ind w:left="6840" w:hanging="180"/>
+      </w:pPr>
+    </w:lvl>
+  </w:abstractNum>
+  <w:abstractNum w:abstractNumId="68" w15:restartNumberingAfterBreak="0">
     <w:nsid w:val="7E5C6DFA"/>
     <w:multiLevelType w:val="hybridMultilevel"/>
     <w:tmpl w:val="B94AC126"/>
@@ -7799,7 +7962,7 @@
     <w:abstractNumId w:val="4"/>
   </w:num>
   <w:num w:numId="52">
-    <w:abstractNumId w:val="67"/>
+    <w:abstractNumId w:val="68"/>
   </w:num>
   <w:num w:numId="53">
     <w:abstractNumId w:val="58"/>
@@ -7848,6 +8011,9 @@
   </w:num>
   <w:num w:numId="68">
     <w:abstractNumId w:val="18"/>
+  </w:num>
+  <w:num w:numId="69">
+    <w:abstractNumId w:val="67"/>
   </w:num>
   <w:numIdMacAtCleanup w:val="65"/>
 </w:numbering>
@@ -8652,7 +8818,7 @@
 </file>
 
 <file path=customXml/itemProps1.xml><?xml version="1.0" encoding="utf-8"?>
-<ds:datastoreItem xmlns:ds="http://schemas.openxmlformats.org/officeDocument/2006/customXml" ds:itemID="{E66FFE5D-5E4F-4896-8EFA-920C9E498FB5}">
+<ds:datastoreItem xmlns:ds="http://schemas.openxmlformats.org/officeDocument/2006/customXml" ds:itemID="{C03BB90F-9E18-4A36-AC0D-59496694840F}">
   <ds:schemaRefs>
     <ds:schemaRef ds:uri="http://schemas.openxmlformats.org/officeDocument/2006/bibliography"/>
   </ds:schemaRefs>

</xml_diff>